<commit_message>
Crated lost change system; Created popup system; Created message system; Added new fonts
Lost Change System lets the player collect cash around the scenery;
Popup system will show a popup when player is close of the warning emitter;
Message system works with lost change system to notify of cash found;
</commit_message>
<xml_diff>
--- a/development_process.docx
+++ b/development_process.docx
@@ -44,6 +44,47 @@
           <w:lang w:val="en-US"/>
         </w:rPr>
         <w:t xml:space="preserve"> the character state machine is largely based on the design used in the same project as above.</w:t>
+      </w:r>
+    </w:p>
+    <w:p>
+      <w:pPr>
+        <w:rPr>
+          <w:lang w:val="en-US"/>
+        </w:rPr>
+      </w:pPr>
+      <w:r>
+        <w:rPr>
+          <w:lang w:val="en-US"/>
+        </w:rPr>
+        <w:t xml:space="preserve">A timer system was implemented using pre-written code (Timer, </w:t>
+      </w:r>
+      <w:proofErr w:type="spellStart"/>
+      <w:r>
+        <w:rPr>
+          <w:lang w:val="en-US"/>
+        </w:rPr>
+        <w:t>TimerMonoBehaviour</w:t>
+      </w:r>
+      <w:proofErr w:type="spellEnd"/>
+      <w:r>
+        <w:rPr>
+          <w:lang w:val="en-US"/>
+        </w:rPr>
+        <w:t xml:space="preserve"> and </w:t>
+      </w:r>
+      <w:proofErr w:type="spellStart"/>
+      <w:r>
+        <w:rPr>
+          <w:lang w:val="en-US"/>
+        </w:rPr>
+        <w:t>ShowOnlyAttribute</w:t>
+      </w:r>
+      <w:proofErr w:type="spellEnd"/>
+      <w:r>
+        <w:rPr>
+          <w:lang w:val="en-US"/>
+        </w:rPr>
+        <w:t>)</w:t>
       </w:r>
     </w:p>
     <w:sectPr>

</xml_diff>

<commit_message>
Updated development process description.
</commit_message>
<xml_diff>
--- a/development_process.docx
+++ b/development_process.docx
@@ -12,13 +12,31 @@
         <w:rPr>
           <w:lang w:val="en-US"/>
         </w:rPr>
-        <w:t>The game was designed with t</w:t>
-      </w:r>
-      <w:r>
-        <w:rPr>
-          <w:lang w:val="en-US"/>
-        </w:rPr>
-        <w:t>he intention of reusing some of its systems for similar operations. The character visualization UI is the same for the inventory operation and shopping operation. The shopping operation uses most of the code from the inventory operation, with some extra content to allow for buying and selling, rather than saving the desired outfit.</w:t>
+        <w:t xml:space="preserve">The project started with the development of the player using placeholder assets, followed by the UI that would be the inventory, shopping and character display canvas. The inventory and shopping were designed very similar with the intention of reusing most of the work for both, since they would have almost the same functions. With these steps advancing </w:t>
+      </w:r>
+      <w:r>
+        <w:rPr>
+          <w:lang w:val="en-US"/>
+        </w:rPr>
+        <w:t>the</w:t>
+      </w:r>
+      <w:r>
+        <w:rPr>
+          <w:lang w:val="en-US"/>
+        </w:rPr>
+        <w:t xml:space="preserve"> game had a system where the player could walk around the map, open an inventory, use it to shuffle through the clothing it had access to, as well as wear them and watch the changes happen in real time, be it on the avatar on the UI display screen or</w:t>
+      </w:r>
+      <w:r>
+        <w:rPr>
+          <w:lang w:val="en-US"/>
+        </w:rPr>
+        <w:t xml:space="preserve"> in</w:t>
+      </w:r>
+      <w:r>
+        <w:rPr>
+          <w:lang w:val="en-US"/>
+        </w:rPr>
+        <w:t xml:space="preserve"> the game world.</w:t>
       </w:r>
     </w:p>
     <w:p>
@@ -31,19 +49,37 @@
         <w:rPr>
           <w:lang w:val="en-US"/>
         </w:rPr>
-        <w:t>The inventory system is very similar to one I designed for the current project I am working on. Also</w:t>
-      </w:r>
-      <w:r>
-        <w:rPr>
-          <w:lang w:val="en-US"/>
-        </w:rPr>
-        <w:t>,</w:t>
-      </w:r>
-      <w:r>
-        <w:rPr>
-          <w:lang w:val="en-US"/>
-        </w:rPr>
-        <w:t xml:space="preserve"> the character state machine is largely based on the design used in the same project as above.</w:t>
+        <w:t>After that the dialogue system was introduced</w:t>
+      </w:r>
+      <w:r>
+        <w:rPr>
+          <w:lang w:val="en-US"/>
+        </w:rPr>
+        <w:t xml:space="preserve"> to the game, based on a system that I had used in an old project. Then the project moved to</w:t>
+      </w:r>
+      <w:r>
+        <w:rPr>
+          <w:lang w:val="en-US"/>
+        </w:rPr>
+        <w:t xml:space="preserve"> art</w:t>
+      </w:r>
+      <w:r>
+        <w:rPr>
+          <w:lang w:val="en-US"/>
+        </w:rPr>
+        <w:t xml:space="preserve"> design and assets </w:t>
+      </w:r>
+      <w:r>
+        <w:rPr>
+          <w:lang w:val="en-US"/>
+        </w:rPr>
+        <w:t>creation</w:t>
+      </w:r>
+      <w:r>
+        <w:rPr>
+          <w:lang w:val="en-US"/>
+        </w:rPr>
+        <w:t>. A city scenery was laid out and custom sprites for the player were made, along with some pieces of clothing. Due to the lack of time, I opted for four side views of the character and the clothes pieces instead of complex walk and idle animations.</w:t>
       </w:r>
     </w:p>
     <w:p>
@@ -56,35 +92,75 @@
         <w:rPr>
           <w:lang w:val="en-US"/>
         </w:rPr>
-        <w:t xml:space="preserve">A timer system was implemented using pre-written code (Timer, </w:t>
-      </w:r>
-      <w:proofErr w:type="spellStart"/>
-      <w:r>
-        <w:rPr>
-          <w:lang w:val="en-US"/>
-        </w:rPr>
-        <w:t>TimerMonoBehaviour</w:t>
-      </w:r>
-      <w:proofErr w:type="spellEnd"/>
-      <w:r>
-        <w:rPr>
-          <w:lang w:val="en-US"/>
-        </w:rPr>
-        <w:t xml:space="preserve"> and </w:t>
-      </w:r>
-      <w:proofErr w:type="spellStart"/>
-      <w:r>
-        <w:rPr>
-          <w:lang w:val="en-US"/>
-        </w:rPr>
-        <w:t>ShowOnlyAttribute</w:t>
-      </w:r>
-      <w:proofErr w:type="spellEnd"/>
-      <w:r>
-        <w:rPr>
-          <w:lang w:val="en-US"/>
-        </w:rPr>
-        <w:t>)</w:t>
+        <w:t>With the base of the game well developed, I worked the player state machine, a system that I implemented from another project with very little changes. Afterwards, I added some complexity to the dialogue system introducing buttons in the dialogue canvas and created the final assets for the shopkeeper NPC.</w:t>
+      </w:r>
+    </w:p>
+    <w:p>
+      <w:pPr>
+        <w:rPr>
+          <w:lang w:val="en-US"/>
+        </w:rPr>
+      </w:pPr>
+      <w:r>
+        <w:rPr>
+          <w:lang w:val="en-US"/>
+        </w:rPr>
+        <w:t xml:space="preserve">One of the last features developed was the support game loop, a system where the player could find money by wandering around the map. A popup sign was created to indicate to the player that the money was near them. The lost cash had a Timer system, implemented entirely from another project, to control </w:t>
+      </w:r>
+      <w:r>
+        <w:rPr>
+          <w:lang w:val="en-US"/>
+        </w:rPr>
+        <w:t>their</w:t>
+      </w:r>
+      <w:r>
+        <w:rPr>
+          <w:lang w:val="en-US"/>
+        </w:rPr>
+        <w:t xml:space="preserve"> respawn time. The</w:t>
+      </w:r>
+      <w:r>
+        <w:rPr>
+          <w:lang w:val="en-US"/>
+        </w:rPr>
+        <w:t xml:space="preserve"> popup</w:t>
+      </w:r>
+      <w:r>
+        <w:rPr>
+          <w:lang w:val="en-US"/>
+        </w:rPr>
+        <w:t xml:space="preserve"> system</w:t>
+      </w:r>
+      <w:r>
+        <w:rPr>
+          <w:lang w:val="en-US"/>
+        </w:rPr>
+        <w:t xml:space="preserve"> was also used with the shopkeeper to better attract the attention of the player.</w:t>
+      </w:r>
+      <w:r>
+        <w:rPr>
+          <w:lang w:val="en-US"/>
+        </w:rPr>
+        <w:t xml:space="preserve"> </w:t>
+      </w:r>
+      <w:r>
+        <w:rPr>
+          <w:lang w:val="en-US"/>
+        </w:rPr>
+        <w:t>Lastly, all the UI in the game was updated with a new design and bugs were fixed.</w:t>
+      </w:r>
+    </w:p>
+    <w:p>
+      <w:pPr>
+        <w:rPr>
+          <w:lang w:val="en-US"/>
+        </w:rPr>
+      </w:pPr>
+      <w:r>
+        <w:rPr>
+          <w:lang w:val="en-US"/>
+        </w:rPr>
+        <w:t>For the purpose of testing, a button was inserted in the inventory canvas to award the player with $100 for every click, so that the tester could buy all the assets with greater speed and better experiment with the shopping and dressing systems.</w:t>
       </w:r>
     </w:p>
     <w:sectPr>

</xml_diff>